<commit_message>
EDA on Star Rating and Social Indicators.
</commit_message>
<xml_diff>
--- a/Social Determinant of Health and Hospital Outcomes_offline.docx
+++ b/Social Determinant of Health and Hospital Outcomes_offline.docx
@@ -162,16 +162,25 @@
         </w:numPr>
       </w:pPr>
       <w:r>
-        <w:t xml:space="preserve">What influence does census Social Determinant </w:t>
-      </w:r>
-      <w:r>
-        <w:t xml:space="preserve">of Health Data </w:t>
-      </w:r>
-      <w:r>
-        <w:t xml:space="preserve">have on hospital </w:t>
-      </w:r>
-      <w:r>
-        <w:t>quality and outcomes data?</w:t>
+        <w:t xml:space="preserve">Hypothesis: </w:t>
+      </w:r>
+      <w:r>
+        <w:t xml:space="preserve">Social Determinant </w:t>
+      </w:r>
+      <w:r>
+        <w:t>of Health Data</w:t>
+      </w:r>
+      <w:r>
+        <w:t xml:space="preserve"> is a factor in determining </w:t>
+      </w:r>
+      <w:r>
+        <w:t xml:space="preserve">hospital </w:t>
+      </w:r>
+      <w:r>
+        <w:t>quality and outcomes data</w:t>
+      </w:r>
+      <w:r>
+        <w:t xml:space="preserve"> for health systems</w:t>
       </w:r>
     </w:p>
     <w:p>
@@ -499,6 +508,12 @@
       </w:r>
     </w:p>
     <w:p>
+      <w:pPr>
+        <w:rPr>
+          <w:b/>
+          <w:bCs/>
+        </w:rPr>
+      </w:pPr>
       <w:r>
         <w:t>In our project,</w:t>
       </w:r>
@@ -518,6 +533,1365 @@
         <w:t xml:space="preserve"> most accurate and interpretable results.</w:t>
       </w:r>
     </w:p>
+    <w:tbl>
+      <w:tblPr>
+        <w:tblW w:w="8320" w:type="dxa"/>
+        <w:tblLook w:val="04A0" w:firstRow="1" w:lastRow="0" w:firstColumn="1" w:lastColumn="0" w:noHBand="0" w:noVBand="1"/>
+      </w:tblPr>
+      <w:tblGrid>
+        <w:gridCol w:w="1778"/>
+        <w:gridCol w:w="6700"/>
+      </w:tblGrid>
+      <w:tr>
+        <w:trPr>
+          <w:trHeight w:val="285"/>
+        </w:trPr>
+        <w:tc>
+          <w:tcPr>
+            <w:tcW w:w="1620" w:type="dxa"/>
+            <w:tcBorders>
+              <w:top w:val="nil"/>
+              <w:left w:val="nil"/>
+              <w:bottom w:val="nil"/>
+              <w:right w:val="nil"/>
+            </w:tcBorders>
+            <w:shd w:val="clear" w:color="auto" w:fill="auto"/>
+            <w:noWrap/>
+            <w:vAlign w:val="bottom"/>
+            <w:hideMark/>
+          </w:tcPr>
+          <w:p>
+            <w:pPr>
+              <w:spacing w:after="0" w:line="240" w:lineRule="auto"/>
+              <w:rPr>
+                <w:rFonts w:ascii="Calibri" w:eastAsia="Times New Roman" w:hAnsi="Calibri" w:cs="Calibri"/>
+                <w:b/>
+                <w:bCs/>
+                <w:color w:val="000000"/>
+              </w:rPr>
+            </w:pPr>
+            <w:r>
+              <w:rPr>
+                <w:rFonts w:ascii="Calibri" w:eastAsia="Times New Roman" w:hAnsi="Calibri" w:cs="Calibri"/>
+                <w:b/>
+                <w:bCs/>
+                <w:color w:val="000000"/>
+              </w:rPr>
+              <w:t>Measure ID</w:t>
+            </w:r>
+          </w:p>
+        </w:tc>
+        <w:tc>
+          <w:tcPr>
+            <w:tcW w:w="6700" w:type="dxa"/>
+            <w:tcBorders>
+              <w:top w:val="nil"/>
+              <w:left w:val="nil"/>
+              <w:bottom w:val="nil"/>
+              <w:right w:val="nil"/>
+            </w:tcBorders>
+            <w:shd w:val="clear" w:color="auto" w:fill="auto"/>
+            <w:noWrap/>
+            <w:vAlign w:val="bottom"/>
+            <w:hideMark/>
+          </w:tcPr>
+          <w:p>
+            <w:pPr>
+              <w:spacing w:after="0" w:line="240" w:lineRule="auto"/>
+              <w:rPr>
+                <w:rFonts w:ascii="Calibri" w:eastAsia="Times New Roman" w:hAnsi="Calibri" w:cs="Calibri"/>
+                <w:b/>
+                <w:bCs/>
+                <w:color w:val="000000"/>
+              </w:rPr>
+            </w:pPr>
+            <w:r>
+              <w:rPr>
+                <w:rFonts w:ascii="Calibri" w:eastAsia="Times New Roman" w:hAnsi="Calibri" w:cs="Calibri"/>
+                <w:b/>
+                <w:bCs/>
+                <w:color w:val="000000"/>
+              </w:rPr>
+              <w:t>Measure Name</w:t>
+            </w:r>
+          </w:p>
+        </w:tc>
+      </w:tr>
+      <w:tr>
+        <w:trPr>
+          <w:trHeight w:val="285"/>
+        </w:trPr>
+        <w:tc>
+          <w:tcPr>
+            <w:tcW w:w="1620" w:type="dxa"/>
+            <w:tcBorders>
+              <w:top w:val="nil"/>
+              <w:left w:val="nil"/>
+              <w:bottom w:val="nil"/>
+              <w:right w:val="nil"/>
+            </w:tcBorders>
+            <w:shd w:val="clear" w:color="auto" w:fill="auto"/>
+            <w:noWrap/>
+            <w:vAlign w:val="bottom"/>
+            <w:hideMark/>
+          </w:tcPr>
+          <w:p>
+            <w:pPr>
+              <w:spacing w:after="0" w:line="240" w:lineRule="auto"/>
+              <w:rPr>
+                <w:rFonts w:ascii="Calibri" w:eastAsia="Times New Roman" w:hAnsi="Calibri" w:cs="Calibri"/>
+                <w:color w:val="000000"/>
+              </w:rPr>
+            </w:pPr>
+            <w:r>
+              <w:rPr>
+                <w:rFonts w:ascii="Calibri" w:eastAsia="Times New Roman" w:hAnsi="Calibri" w:cs="Calibri"/>
+                <w:color w:val="000000"/>
+              </w:rPr>
+              <w:t>COMP_HIP_KNEE</w:t>
+            </w:r>
+          </w:p>
+        </w:tc>
+        <w:tc>
+          <w:tcPr>
+            <w:tcW w:w="6700" w:type="dxa"/>
+            <w:tcBorders>
+              <w:top w:val="nil"/>
+              <w:left w:val="nil"/>
+              <w:bottom w:val="nil"/>
+              <w:right w:val="nil"/>
+            </w:tcBorders>
+            <w:shd w:val="clear" w:color="auto" w:fill="auto"/>
+            <w:noWrap/>
+            <w:vAlign w:val="bottom"/>
+            <w:hideMark/>
+          </w:tcPr>
+          <w:p>
+            <w:pPr>
+              <w:spacing w:after="0" w:line="240" w:lineRule="auto"/>
+              <w:rPr>
+                <w:rFonts w:ascii="Calibri" w:eastAsia="Times New Roman" w:hAnsi="Calibri" w:cs="Calibri"/>
+                <w:color w:val="000000"/>
+              </w:rPr>
+            </w:pPr>
+            <w:r>
+              <w:rPr>
+                <w:rFonts w:ascii="Calibri" w:eastAsia="Times New Roman" w:hAnsi="Calibri" w:cs="Calibri"/>
+                <w:color w:val="000000"/>
+              </w:rPr>
+              <w:t>Rate of complications for hip/knee replacement patients</w:t>
+            </w:r>
+          </w:p>
+        </w:tc>
+      </w:tr>
+      <w:tr>
+        <w:trPr>
+          <w:trHeight w:val="285"/>
+        </w:trPr>
+        <w:tc>
+          <w:tcPr>
+            <w:tcW w:w="1620" w:type="dxa"/>
+            <w:tcBorders>
+              <w:top w:val="nil"/>
+              <w:left w:val="nil"/>
+              <w:bottom w:val="nil"/>
+              <w:right w:val="nil"/>
+            </w:tcBorders>
+            <w:shd w:val="clear" w:color="auto" w:fill="auto"/>
+            <w:noWrap/>
+            <w:vAlign w:val="bottom"/>
+            <w:hideMark/>
+          </w:tcPr>
+          <w:p>
+            <w:pPr>
+              <w:spacing w:after="0" w:line="240" w:lineRule="auto"/>
+              <w:rPr>
+                <w:rFonts w:ascii="Calibri" w:eastAsia="Times New Roman" w:hAnsi="Calibri" w:cs="Calibri"/>
+                <w:color w:val="000000"/>
+              </w:rPr>
+            </w:pPr>
+            <w:r>
+              <w:rPr>
+                <w:rFonts w:ascii="Calibri" w:eastAsia="Times New Roman" w:hAnsi="Calibri" w:cs="Calibri"/>
+                <w:color w:val="000000"/>
+              </w:rPr>
+              <w:t>MORT_30_AMI</w:t>
+            </w:r>
+          </w:p>
+        </w:tc>
+        <w:tc>
+          <w:tcPr>
+            <w:tcW w:w="6700" w:type="dxa"/>
+            <w:tcBorders>
+              <w:top w:val="nil"/>
+              <w:left w:val="nil"/>
+              <w:bottom w:val="nil"/>
+              <w:right w:val="nil"/>
+            </w:tcBorders>
+            <w:shd w:val="clear" w:color="auto" w:fill="auto"/>
+            <w:noWrap/>
+            <w:vAlign w:val="bottom"/>
+            <w:hideMark/>
+          </w:tcPr>
+          <w:p>
+            <w:pPr>
+              <w:spacing w:after="0" w:line="240" w:lineRule="auto"/>
+              <w:rPr>
+                <w:rFonts w:ascii="Calibri" w:eastAsia="Times New Roman" w:hAnsi="Calibri" w:cs="Calibri"/>
+                <w:color w:val="000000"/>
+              </w:rPr>
+            </w:pPr>
+            <w:r>
+              <w:rPr>
+                <w:rFonts w:ascii="Calibri" w:eastAsia="Times New Roman" w:hAnsi="Calibri" w:cs="Calibri"/>
+                <w:color w:val="000000"/>
+              </w:rPr>
+              <w:t>Death rate for heart attack patients</w:t>
+            </w:r>
+          </w:p>
+        </w:tc>
+      </w:tr>
+      <w:tr>
+        <w:trPr>
+          <w:trHeight w:val="285"/>
+        </w:trPr>
+        <w:tc>
+          <w:tcPr>
+            <w:tcW w:w="1620" w:type="dxa"/>
+            <w:tcBorders>
+              <w:top w:val="nil"/>
+              <w:left w:val="nil"/>
+              <w:bottom w:val="nil"/>
+              <w:right w:val="nil"/>
+            </w:tcBorders>
+            <w:shd w:val="clear" w:color="auto" w:fill="auto"/>
+            <w:noWrap/>
+            <w:vAlign w:val="bottom"/>
+            <w:hideMark/>
+          </w:tcPr>
+          <w:p>
+            <w:pPr>
+              <w:spacing w:after="0" w:line="240" w:lineRule="auto"/>
+              <w:rPr>
+                <w:rFonts w:ascii="Calibri" w:eastAsia="Times New Roman" w:hAnsi="Calibri" w:cs="Calibri"/>
+                <w:color w:val="000000"/>
+              </w:rPr>
+            </w:pPr>
+            <w:r>
+              <w:rPr>
+                <w:rFonts w:ascii="Calibri" w:eastAsia="Times New Roman" w:hAnsi="Calibri" w:cs="Calibri"/>
+                <w:color w:val="000000"/>
+              </w:rPr>
+              <w:t>MORT_30_CABG</w:t>
+            </w:r>
+          </w:p>
+        </w:tc>
+        <w:tc>
+          <w:tcPr>
+            <w:tcW w:w="6700" w:type="dxa"/>
+            <w:tcBorders>
+              <w:top w:val="nil"/>
+              <w:left w:val="nil"/>
+              <w:bottom w:val="nil"/>
+              <w:right w:val="nil"/>
+            </w:tcBorders>
+            <w:shd w:val="clear" w:color="auto" w:fill="auto"/>
+            <w:noWrap/>
+            <w:vAlign w:val="bottom"/>
+            <w:hideMark/>
+          </w:tcPr>
+          <w:p>
+            <w:pPr>
+              <w:spacing w:after="0" w:line="240" w:lineRule="auto"/>
+              <w:rPr>
+                <w:rFonts w:ascii="Calibri" w:eastAsia="Times New Roman" w:hAnsi="Calibri" w:cs="Calibri"/>
+                <w:color w:val="000000"/>
+              </w:rPr>
+            </w:pPr>
+            <w:r>
+              <w:rPr>
+                <w:rFonts w:ascii="Calibri" w:eastAsia="Times New Roman" w:hAnsi="Calibri" w:cs="Calibri"/>
+                <w:color w:val="000000"/>
+              </w:rPr>
+              <w:t>Death rate for CABG surgery patients</w:t>
+            </w:r>
+          </w:p>
+        </w:tc>
+      </w:tr>
+      <w:tr>
+        <w:trPr>
+          <w:trHeight w:val="285"/>
+        </w:trPr>
+        <w:tc>
+          <w:tcPr>
+            <w:tcW w:w="1620" w:type="dxa"/>
+            <w:tcBorders>
+              <w:top w:val="nil"/>
+              <w:left w:val="nil"/>
+              <w:bottom w:val="nil"/>
+              <w:right w:val="nil"/>
+            </w:tcBorders>
+            <w:shd w:val="clear" w:color="auto" w:fill="auto"/>
+            <w:noWrap/>
+            <w:vAlign w:val="bottom"/>
+            <w:hideMark/>
+          </w:tcPr>
+          <w:p>
+            <w:pPr>
+              <w:spacing w:after="0" w:line="240" w:lineRule="auto"/>
+              <w:rPr>
+                <w:rFonts w:ascii="Calibri" w:eastAsia="Times New Roman" w:hAnsi="Calibri" w:cs="Calibri"/>
+                <w:color w:val="000000"/>
+              </w:rPr>
+            </w:pPr>
+            <w:r>
+              <w:rPr>
+                <w:rFonts w:ascii="Calibri" w:eastAsia="Times New Roman" w:hAnsi="Calibri" w:cs="Calibri"/>
+                <w:color w:val="000000"/>
+              </w:rPr>
+              <w:t>MORT_30_COPD</w:t>
+            </w:r>
+          </w:p>
+        </w:tc>
+        <w:tc>
+          <w:tcPr>
+            <w:tcW w:w="6700" w:type="dxa"/>
+            <w:tcBorders>
+              <w:top w:val="nil"/>
+              <w:left w:val="nil"/>
+              <w:bottom w:val="nil"/>
+              <w:right w:val="nil"/>
+            </w:tcBorders>
+            <w:shd w:val="clear" w:color="auto" w:fill="auto"/>
+            <w:noWrap/>
+            <w:vAlign w:val="bottom"/>
+            <w:hideMark/>
+          </w:tcPr>
+          <w:p>
+            <w:pPr>
+              <w:spacing w:after="0" w:line="240" w:lineRule="auto"/>
+              <w:rPr>
+                <w:rFonts w:ascii="Calibri" w:eastAsia="Times New Roman" w:hAnsi="Calibri" w:cs="Calibri"/>
+                <w:color w:val="000000"/>
+              </w:rPr>
+            </w:pPr>
+            <w:r>
+              <w:rPr>
+                <w:rFonts w:ascii="Calibri" w:eastAsia="Times New Roman" w:hAnsi="Calibri" w:cs="Calibri"/>
+                <w:color w:val="000000"/>
+              </w:rPr>
+              <w:t>Death rate for COPD patients</w:t>
+            </w:r>
+          </w:p>
+        </w:tc>
+      </w:tr>
+      <w:tr>
+        <w:trPr>
+          <w:trHeight w:val="285"/>
+        </w:trPr>
+        <w:tc>
+          <w:tcPr>
+            <w:tcW w:w="1620" w:type="dxa"/>
+            <w:tcBorders>
+              <w:top w:val="nil"/>
+              <w:left w:val="nil"/>
+              <w:bottom w:val="nil"/>
+              <w:right w:val="nil"/>
+            </w:tcBorders>
+            <w:shd w:val="clear" w:color="auto" w:fill="auto"/>
+            <w:noWrap/>
+            <w:vAlign w:val="bottom"/>
+            <w:hideMark/>
+          </w:tcPr>
+          <w:p>
+            <w:pPr>
+              <w:spacing w:after="0" w:line="240" w:lineRule="auto"/>
+              <w:rPr>
+                <w:rFonts w:ascii="Calibri" w:eastAsia="Times New Roman" w:hAnsi="Calibri" w:cs="Calibri"/>
+                <w:color w:val="000000"/>
+              </w:rPr>
+            </w:pPr>
+            <w:r>
+              <w:rPr>
+                <w:rFonts w:ascii="Calibri" w:eastAsia="Times New Roman" w:hAnsi="Calibri" w:cs="Calibri"/>
+                <w:color w:val="000000"/>
+              </w:rPr>
+              <w:t>MORT_30_HF</w:t>
+            </w:r>
+          </w:p>
+        </w:tc>
+        <w:tc>
+          <w:tcPr>
+            <w:tcW w:w="6700" w:type="dxa"/>
+            <w:tcBorders>
+              <w:top w:val="nil"/>
+              <w:left w:val="nil"/>
+              <w:bottom w:val="nil"/>
+              <w:right w:val="nil"/>
+            </w:tcBorders>
+            <w:shd w:val="clear" w:color="auto" w:fill="auto"/>
+            <w:noWrap/>
+            <w:vAlign w:val="bottom"/>
+            <w:hideMark/>
+          </w:tcPr>
+          <w:p>
+            <w:pPr>
+              <w:spacing w:after="0" w:line="240" w:lineRule="auto"/>
+              <w:rPr>
+                <w:rFonts w:ascii="Calibri" w:eastAsia="Times New Roman" w:hAnsi="Calibri" w:cs="Calibri"/>
+                <w:color w:val="000000"/>
+              </w:rPr>
+            </w:pPr>
+            <w:r>
+              <w:rPr>
+                <w:rFonts w:ascii="Calibri" w:eastAsia="Times New Roman" w:hAnsi="Calibri" w:cs="Calibri"/>
+                <w:color w:val="000000"/>
+              </w:rPr>
+              <w:t>Death rate for heart failure patients</w:t>
+            </w:r>
+          </w:p>
+        </w:tc>
+      </w:tr>
+      <w:tr>
+        <w:trPr>
+          <w:trHeight w:val="285"/>
+        </w:trPr>
+        <w:tc>
+          <w:tcPr>
+            <w:tcW w:w="1620" w:type="dxa"/>
+            <w:tcBorders>
+              <w:top w:val="nil"/>
+              <w:left w:val="nil"/>
+              <w:bottom w:val="nil"/>
+              <w:right w:val="nil"/>
+            </w:tcBorders>
+            <w:shd w:val="clear" w:color="auto" w:fill="auto"/>
+            <w:noWrap/>
+            <w:vAlign w:val="bottom"/>
+            <w:hideMark/>
+          </w:tcPr>
+          <w:p>
+            <w:pPr>
+              <w:spacing w:after="0" w:line="240" w:lineRule="auto"/>
+              <w:rPr>
+                <w:rFonts w:ascii="Calibri" w:eastAsia="Times New Roman" w:hAnsi="Calibri" w:cs="Calibri"/>
+                <w:color w:val="000000"/>
+              </w:rPr>
+            </w:pPr>
+            <w:r>
+              <w:rPr>
+                <w:rFonts w:ascii="Calibri" w:eastAsia="Times New Roman" w:hAnsi="Calibri" w:cs="Calibri"/>
+                <w:color w:val="000000"/>
+              </w:rPr>
+              <w:t>MORT_30_PN</w:t>
+            </w:r>
+          </w:p>
+        </w:tc>
+        <w:tc>
+          <w:tcPr>
+            <w:tcW w:w="6700" w:type="dxa"/>
+            <w:tcBorders>
+              <w:top w:val="nil"/>
+              <w:left w:val="nil"/>
+              <w:bottom w:val="nil"/>
+              <w:right w:val="nil"/>
+            </w:tcBorders>
+            <w:shd w:val="clear" w:color="auto" w:fill="auto"/>
+            <w:noWrap/>
+            <w:vAlign w:val="bottom"/>
+            <w:hideMark/>
+          </w:tcPr>
+          <w:p>
+            <w:pPr>
+              <w:spacing w:after="0" w:line="240" w:lineRule="auto"/>
+              <w:rPr>
+                <w:rFonts w:ascii="Calibri" w:eastAsia="Times New Roman" w:hAnsi="Calibri" w:cs="Calibri"/>
+                <w:color w:val="000000"/>
+              </w:rPr>
+            </w:pPr>
+            <w:r>
+              <w:rPr>
+                <w:rFonts w:ascii="Calibri" w:eastAsia="Times New Roman" w:hAnsi="Calibri" w:cs="Calibri"/>
+                <w:color w:val="000000"/>
+              </w:rPr>
+              <w:t>Death rate for pneumonia patients</w:t>
+            </w:r>
+          </w:p>
+        </w:tc>
+      </w:tr>
+      <w:tr>
+        <w:trPr>
+          <w:trHeight w:val="285"/>
+        </w:trPr>
+        <w:tc>
+          <w:tcPr>
+            <w:tcW w:w="1620" w:type="dxa"/>
+            <w:tcBorders>
+              <w:top w:val="nil"/>
+              <w:left w:val="nil"/>
+              <w:bottom w:val="nil"/>
+              <w:right w:val="nil"/>
+            </w:tcBorders>
+            <w:shd w:val="clear" w:color="auto" w:fill="auto"/>
+            <w:noWrap/>
+            <w:vAlign w:val="bottom"/>
+            <w:hideMark/>
+          </w:tcPr>
+          <w:p>
+            <w:pPr>
+              <w:spacing w:after="0" w:line="240" w:lineRule="auto"/>
+              <w:rPr>
+                <w:rFonts w:ascii="Calibri" w:eastAsia="Times New Roman" w:hAnsi="Calibri" w:cs="Calibri"/>
+                <w:color w:val="000000"/>
+              </w:rPr>
+            </w:pPr>
+            <w:r>
+              <w:rPr>
+                <w:rFonts w:ascii="Calibri" w:eastAsia="Times New Roman" w:hAnsi="Calibri" w:cs="Calibri"/>
+                <w:color w:val="000000"/>
+              </w:rPr>
+              <w:t>MORT_30_STK</w:t>
+            </w:r>
+          </w:p>
+        </w:tc>
+        <w:tc>
+          <w:tcPr>
+            <w:tcW w:w="6700" w:type="dxa"/>
+            <w:tcBorders>
+              <w:top w:val="nil"/>
+              <w:left w:val="nil"/>
+              <w:bottom w:val="nil"/>
+              <w:right w:val="nil"/>
+            </w:tcBorders>
+            <w:shd w:val="clear" w:color="auto" w:fill="auto"/>
+            <w:noWrap/>
+            <w:vAlign w:val="bottom"/>
+            <w:hideMark/>
+          </w:tcPr>
+          <w:p>
+            <w:pPr>
+              <w:spacing w:after="0" w:line="240" w:lineRule="auto"/>
+              <w:rPr>
+                <w:rFonts w:ascii="Calibri" w:eastAsia="Times New Roman" w:hAnsi="Calibri" w:cs="Calibri"/>
+                <w:color w:val="000000"/>
+              </w:rPr>
+            </w:pPr>
+            <w:r>
+              <w:rPr>
+                <w:rFonts w:ascii="Calibri" w:eastAsia="Times New Roman" w:hAnsi="Calibri" w:cs="Calibri"/>
+                <w:color w:val="000000"/>
+              </w:rPr>
+              <w:t>Death rate for stroke patients</w:t>
+            </w:r>
+          </w:p>
+        </w:tc>
+      </w:tr>
+      <w:tr>
+        <w:trPr>
+          <w:trHeight w:val="285"/>
+        </w:trPr>
+        <w:tc>
+          <w:tcPr>
+            <w:tcW w:w="1620" w:type="dxa"/>
+            <w:tcBorders>
+              <w:top w:val="nil"/>
+              <w:left w:val="nil"/>
+              <w:bottom w:val="nil"/>
+              <w:right w:val="nil"/>
+            </w:tcBorders>
+            <w:shd w:val="clear" w:color="auto" w:fill="auto"/>
+            <w:noWrap/>
+            <w:vAlign w:val="bottom"/>
+            <w:hideMark/>
+          </w:tcPr>
+          <w:p>
+            <w:pPr>
+              <w:spacing w:after="0" w:line="240" w:lineRule="auto"/>
+              <w:rPr>
+                <w:rFonts w:ascii="Calibri" w:eastAsia="Times New Roman" w:hAnsi="Calibri" w:cs="Calibri"/>
+                <w:color w:val="000000"/>
+              </w:rPr>
+            </w:pPr>
+            <w:r>
+              <w:rPr>
+                <w:rFonts w:ascii="Calibri" w:eastAsia="Times New Roman" w:hAnsi="Calibri" w:cs="Calibri"/>
+                <w:color w:val="000000"/>
+              </w:rPr>
+              <w:t>PSI_03</w:t>
+            </w:r>
+          </w:p>
+        </w:tc>
+        <w:tc>
+          <w:tcPr>
+            <w:tcW w:w="6700" w:type="dxa"/>
+            <w:tcBorders>
+              <w:top w:val="nil"/>
+              <w:left w:val="nil"/>
+              <w:bottom w:val="nil"/>
+              <w:right w:val="nil"/>
+            </w:tcBorders>
+            <w:shd w:val="clear" w:color="auto" w:fill="auto"/>
+            <w:noWrap/>
+            <w:vAlign w:val="bottom"/>
+            <w:hideMark/>
+          </w:tcPr>
+          <w:p>
+            <w:pPr>
+              <w:spacing w:after="0" w:line="240" w:lineRule="auto"/>
+              <w:rPr>
+                <w:rFonts w:ascii="Calibri" w:eastAsia="Times New Roman" w:hAnsi="Calibri" w:cs="Calibri"/>
+                <w:color w:val="000000"/>
+              </w:rPr>
+            </w:pPr>
+            <w:r>
+              <w:rPr>
+                <w:rFonts w:ascii="Calibri" w:eastAsia="Times New Roman" w:hAnsi="Calibri" w:cs="Calibri"/>
+                <w:color w:val="000000"/>
+              </w:rPr>
+              <w:t>Pressure ulcer rate</w:t>
+            </w:r>
+          </w:p>
+        </w:tc>
+      </w:tr>
+      <w:tr>
+        <w:trPr>
+          <w:trHeight w:val="285"/>
+        </w:trPr>
+        <w:tc>
+          <w:tcPr>
+            <w:tcW w:w="1620" w:type="dxa"/>
+            <w:tcBorders>
+              <w:top w:val="nil"/>
+              <w:left w:val="nil"/>
+              <w:bottom w:val="nil"/>
+              <w:right w:val="nil"/>
+            </w:tcBorders>
+            <w:shd w:val="clear" w:color="auto" w:fill="auto"/>
+            <w:noWrap/>
+            <w:vAlign w:val="bottom"/>
+            <w:hideMark/>
+          </w:tcPr>
+          <w:p>
+            <w:pPr>
+              <w:spacing w:after="0" w:line="240" w:lineRule="auto"/>
+              <w:rPr>
+                <w:rFonts w:ascii="Calibri" w:eastAsia="Times New Roman" w:hAnsi="Calibri" w:cs="Calibri"/>
+                <w:color w:val="000000"/>
+              </w:rPr>
+            </w:pPr>
+            <w:r>
+              <w:rPr>
+                <w:rFonts w:ascii="Calibri" w:eastAsia="Times New Roman" w:hAnsi="Calibri" w:cs="Calibri"/>
+                <w:color w:val="000000"/>
+              </w:rPr>
+              <w:t>PSI_04</w:t>
+            </w:r>
+          </w:p>
+        </w:tc>
+        <w:tc>
+          <w:tcPr>
+            <w:tcW w:w="6700" w:type="dxa"/>
+            <w:tcBorders>
+              <w:top w:val="nil"/>
+              <w:left w:val="nil"/>
+              <w:bottom w:val="nil"/>
+              <w:right w:val="nil"/>
+            </w:tcBorders>
+            <w:shd w:val="clear" w:color="auto" w:fill="auto"/>
+            <w:noWrap/>
+            <w:vAlign w:val="bottom"/>
+            <w:hideMark/>
+          </w:tcPr>
+          <w:p>
+            <w:pPr>
+              <w:spacing w:after="0" w:line="240" w:lineRule="auto"/>
+              <w:rPr>
+                <w:rFonts w:ascii="Calibri" w:eastAsia="Times New Roman" w:hAnsi="Calibri" w:cs="Calibri"/>
+                <w:color w:val="000000"/>
+              </w:rPr>
+            </w:pPr>
+            <w:r>
+              <w:rPr>
+                <w:rFonts w:ascii="Calibri" w:eastAsia="Times New Roman" w:hAnsi="Calibri" w:cs="Calibri"/>
+                <w:color w:val="000000"/>
+              </w:rPr>
+              <w:t>Death rate among surgical inpatients with serious treatable complications</w:t>
+            </w:r>
+          </w:p>
+        </w:tc>
+      </w:tr>
+      <w:tr>
+        <w:trPr>
+          <w:trHeight w:val="285"/>
+        </w:trPr>
+        <w:tc>
+          <w:tcPr>
+            <w:tcW w:w="1620" w:type="dxa"/>
+            <w:tcBorders>
+              <w:top w:val="nil"/>
+              <w:left w:val="nil"/>
+              <w:bottom w:val="nil"/>
+              <w:right w:val="nil"/>
+            </w:tcBorders>
+            <w:shd w:val="clear" w:color="auto" w:fill="auto"/>
+            <w:noWrap/>
+            <w:vAlign w:val="bottom"/>
+            <w:hideMark/>
+          </w:tcPr>
+          <w:p>
+            <w:pPr>
+              <w:spacing w:after="0" w:line="240" w:lineRule="auto"/>
+              <w:rPr>
+                <w:rFonts w:ascii="Calibri" w:eastAsia="Times New Roman" w:hAnsi="Calibri" w:cs="Calibri"/>
+                <w:color w:val="000000"/>
+              </w:rPr>
+            </w:pPr>
+            <w:r>
+              <w:rPr>
+                <w:rFonts w:ascii="Calibri" w:eastAsia="Times New Roman" w:hAnsi="Calibri" w:cs="Calibri"/>
+                <w:color w:val="000000"/>
+              </w:rPr>
+              <w:t>PSI_06</w:t>
+            </w:r>
+          </w:p>
+        </w:tc>
+        <w:tc>
+          <w:tcPr>
+            <w:tcW w:w="6700" w:type="dxa"/>
+            <w:tcBorders>
+              <w:top w:val="nil"/>
+              <w:left w:val="nil"/>
+              <w:bottom w:val="nil"/>
+              <w:right w:val="nil"/>
+            </w:tcBorders>
+            <w:shd w:val="clear" w:color="auto" w:fill="auto"/>
+            <w:noWrap/>
+            <w:vAlign w:val="bottom"/>
+            <w:hideMark/>
+          </w:tcPr>
+          <w:p>
+            <w:pPr>
+              <w:spacing w:after="0" w:line="240" w:lineRule="auto"/>
+              <w:rPr>
+                <w:rFonts w:ascii="Calibri" w:eastAsia="Times New Roman" w:hAnsi="Calibri" w:cs="Calibri"/>
+                <w:color w:val="000000"/>
+              </w:rPr>
+            </w:pPr>
+            <w:r>
+              <w:rPr>
+                <w:rFonts w:ascii="Calibri" w:eastAsia="Times New Roman" w:hAnsi="Calibri" w:cs="Calibri"/>
+                <w:color w:val="000000"/>
+              </w:rPr>
+              <w:t>Iatrogenic pneumothorax rate</w:t>
+            </w:r>
+          </w:p>
+        </w:tc>
+      </w:tr>
+      <w:tr>
+        <w:trPr>
+          <w:trHeight w:val="285"/>
+        </w:trPr>
+        <w:tc>
+          <w:tcPr>
+            <w:tcW w:w="1620" w:type="dxa"/>
+            <w:tcBorders>
+              <w:top w:val="nil"/>
+              <w:left w:val="nil"/>
+              <w:bottom w:val="nil"/>
+              <w:right w:val="nil"/>
+            </w:tcBorders>
+            <w:shd w:val="clear" w:color="auto" w:fill="auto"/>
+            <w:noWrap/>
+            <w:vAlign w:val="bottom"/>
+            <w:hideMark/>
+          </w:tcPr>
+          <w:p>
+            <w:pPr>
+              <w:spacing w:after="0" w:line="240" w:lineRule="auto"/>
+              <w:rPr>
+                <w:rFonts w:ascii="Calibri" w:eastAsia="Times New Roman" w:hAnsi="Calibri" w:cs="Calibri"/>
+                <w:color w:val="000000"/>
+              </w:rPr>
+            </w:pPr>
+            <w:r>
+              <w:rPr>
+                <w:rFonts w:ascii="Calibri" w:eastAsia="Times New Roman" w:hAnsi="Calibri" w:cs="Calibri"/>
+                <w:color w:val="000000"/>
+              </w:rPr>
+              <w:t>PSI_08</w:t>
+            </w:r>
+          </w:p>
+        </w:tc>
+        <w:tc>
+          <w:tcPr>
+            <w:tcW w:w="6700" w:type="dxa"/>
+            <w:tcBorders>
+              <w:top w:val="nil"/>
+              <w:left w:val="nil"/>
+              <w:bottom w:val="nil"/>
+              <w:right w:val="nil"/>
+            </w:tcBorders>
+            <w:shd w:val="clear" w:color="auto" w:fill="auto"/>
+            <w:noWrap/>
+            <w:vAlign w:val="bottom"/>
+            <w:hideMark/>
+          </w:tcPr>
+          <w:p>
+            <w:pPr>
+              <w:spacing w:after="0" w:line="240" w:lineRule="auto"/>
+              <w:rPr>
+                <w:rFonts w:ascii="Calibri" w:eastAsia="Times New Roman" w:hAnsi="Calibri" w:cs="Calibri"/>
+                <w:color w:val="000000"/>
+              </w:rPr>
+            </w:pPr>
+            <w:r>
+              <w:rPr>
+                <w:rFonts w:ascii="Calibri" w:eastAsia="Times New Roman" w:hAnsi="Calibri" w:cs="Calibri"/>
+                <w:color w:val="000000"/>
+              </w:rPr>
+              <w:t>In-hospital fall with hip fracture rate</w:t>
+            </w:r>
+          </w:p>
+        </w:tc>
+      </w:tr>
+      <w:tr>
+        <w:trPr>
+          <w:trHeight w:val="285"/>
+        </w:trPr>
+        <w:tc>
+          <w:tcPr>
+            <w:tcW w:w="1620" w:type="dxa"/>
+            <w:tcBorders>
+              <w:top w:val="nil"/>
+              <w:left w:val="nil"/>
+              <w:bottom w:val="nil"/>
+              <w:right w:val="nil"/>
+            </w:tcBorders>
+            <w:shd w:val="clear" w:color="auto" w:fill="auto"/>
+            <w:noWrap/>
+            <w:vAlign w:val="bottom"/>
+            <w:hideMark/>
+          </w:tcPr>
+          <w:p>
+            <w:pPr>
+              <w:spacing w:after="0" w:line="240" w:lineRule="auto"/>
+              <w:rPr>
+                <w:rFonts w:ascii="Calibri" w:eastAsia="Times New Roman" w:hAnsi="Calibri" w:cs="Calibri"/>
+                <w:color w:val="000000"/>
+              </w:rPr>
+            </w:pPr>
+            <w:r>
+              <w:rPr>
+                <w:rFonts w:ascii="Calibri" w:eastAsia="Times New Roman" w:hAnsi="Calibri" w:cs="Calibri"/>
+                <w:color w:val="000000"/>
+              </w:rPr>
+              <w:t>PSI_09</w:t>
+            </w:r>
+          </w:p>
+        </w:tc>
+        <w:tc>
+          <w:tcPr>
+            <w:tcW w:w="6700" w:type="dxa"/>
+            <w:tcBorders>
+              <w:top w:val="nil"/>
+              <w:left w:val="nil"/>
+              <w:bottom w:val="nil"/>
+              <w:right w:val="nil"/>
+            </w:tcBorders>
+            <w:shd w:val="clear" w:color="auto" w:fill="auto"/>
+            <w:noWrap/>
+            <w:vAlign w:val="bottom"/>
+            <w:hideMark/>
+          </w:tcPr>
+          <w:p>
+            <w:pPr>
+              <w:spacing w:after="0" w:line="240" w:lineRule="auto"/>
+              <w:rPr>
+                <w:rFonts w:ascii="Calibri" w:eastAsia="Times New Roman" w:hAnsi="Calibri" w:cs="Calibri"/>
+                <w:color w:val="000000"/>
+              </w:rPr>
+            </w:pPr>
+            <w:r>
+              <w:rPr>
+                <w:rFonts w:ascii="Calibri" w:eastAsia="Times New Roman" w:hAnsi="Calibri" w:cs="Calibri"/>
+                <w:color w:val="000000"/>
+              </w:rPr>
+              <w:t>Postoperative hemorrhage or hematoma rate</w:t>
+            </w:r>
+          </w:p>
+        </w:tc>
+      </w:tr>
+      <w:tr>
+        <w:trPr>
+          <w:trHeight w:val="285"/>
+        </w:trPr>
+        <w:tc>
+          <w:tcPr>
+            <w:tcW w:w="1620" w:type="dxa"/>
+            <w:tcBorders>
+              <w:top w:val="nil"/>
+              <w:left w:val="nil"/>
+              <w:bottom w:val="nil"/>
+              <w:right w:val="nil"/>
+            </w:tcBorders>
+            <w:shd w:val="clear" w:color="auto" w:fill="auto"/>
+            <w:noWrap/>
+            <w:vAlign w:val="bottom"/>
+            <w:hideMark/>
+          </w:tcPr>
+          <w:p>
+            <w:pPr>
+              <w:spacing w:after="0" w:line="240" w:lineRule="auto"/>
+              <w:rPr>
+                <w:rFonts w:ascii="Calibri" w:eastAsia="Times New Roman" w:hAnsi="Calibri" w:cs="Calibri"/>
+                <w:color w:val="000000"/>
+              </w:rPr>
+            </w:pPr>
+            <w:r>
+              <w:rPr>
+                <w:rFonts w:ascii="Calibri" w:eastAsia="Times New Roman" w:hAnsi="Calibri" w:cs="Calibri"/>
+                <w:color w:val="000000"/>
+              </w:rPr>
+              <w:t>PSI_10</w:t>
+            </w:r>
+          </w:p>
+        </w:tc>
+        <w:tc>
+          <w:tcPr>
+            <w:tcW w:w="6700" w:type="dxa"/>
+            <w:tcBorders>
+              <w:top w:val="nil"/>
+              <w:left w:val="nil"/>
+              <w:bottom w:val="nil"/>
+              <w:right w:val="nil"/>
+            </w:tcBorders>
+            <w:shd w:val="clear" w:color="auto" w:fill="auto"/>
+            <w:noWrap/>
+            <w:vAlign w:val="bottom"/>
+            <w:hideMark/>
+          </w:tcPr>
+          <w:p>
+            <w:pPr>
+              <w:spacing w:after="0" w:line="240" w:lineRule="auto"/>
+              <w:rPr>
+                <w:rFonts w:ascii="Calibri" w:eastAsia="Times New Roman" w:hAnsi="Calibri" w:cs="Calibri"/>
+                <w:color w:val="000000"/>
+              </w:rPr>
+            </w:pPr>
+            <w:r>
+              <w:rPr>
+                <w:rFonts w:ascii="Calibri" w:eastAsia="Times New Roman" w:hAnsi="Calibri" w:cs="Calibri"/>
+                <w:color w:val="000000"/>
+              </w:rPr>
+              <w:t>Postoperative acute kidney injury requiring dialysis rate</w:t>
+            </w:r>
+          </w:p>
+        </w:tc>
+      </w:tr>
+      <w:tr>
+        <w:trPr>
+          <w:trHeight w:val="285"/>
+        </w:trPr>
+        <w:tc>
+          <w:tcPr>
+            <w:tcW w:w="1620" w:type="dxa"/>
+            <w:tcBorders>
+              <w:top w:val="nil"/>
+              <w:left w:val="nil"/>
+              <w:bottom w:val="nil"/>
+              <w:right w:val="nil"/>
+            </w:tcBorders>
+            <w:shd w:val="clear" w:color="auto" w:fill="auto"/>
+            <w:noWrap/>
+            <w:vAlign w:val="bottom"/>
+            <w:hideMark/>
+          </w:tcPr>
+          <w:p>
+            <w:pPr>
+              <w:spacing w:after="0" w:line="240" w:lineRule="auto"/>
+              <w:rPr>
+                <w:rFonts w:ascii="Calibri" w:eastAsia="Times New Roman" w:hAnsi="Calibri" w:cs="Calibri"/>
+                <w:color w:val="000000"/>
+              </w:rPr>
+            </w:pPr>
+            <w:r>
+              <w:rPr>
+                <w:rFonts w:ascii="Calibri" w:eastAsia="Times New Roman" w:hAnsi="Calibri" w:cs="Calibri"/>
+                <w:color w:val="000000"/>
+              </w:rPr>
+              <w:t>PSI_11</w:t>
+            </w:r>
+          </w:p>
+        </w:tc>
+        <w:tc>
+          <w:tcPr>
+            <w:tcW w:w="6700" w:type="dxa"/>
+            <w:tcBorders>
+              <w:top w:val="nil"/>
+              <w:left w:val="nil"/>
+              <w:bottom w:val="nil"/>
+              <w:right w:val="nil"/>
+            </w:tcBorders>
+            <w:shd w:val="clear" w:color="auto" w:fill="auto"/>
+            <w:noWrap/>
+            <w:vAlign w:val="bottom"/>
+            <w:hideMark/>
+          </w:tcPr>
+          <w:p>
+            <w:pPr>
+              <w:spacing w:after="0" w:line="240" w:lineRule="auto"/>
+              <w:rPr>
+                <w:rFonts w:ascii="Calibri" w:eastAsia="Times New Roman" w:hAnsi="Calibri" w:cs="Calibri"/>
+                <w:color w:val="000000"/>
+              </w:rPr>
+            </w:pPr>
+            <w:r>
+              <w:rPr>
+                <w:rFonts w:ascii="Calibri" w:eastAsia="Times New Roman" w:hAnsi="Calibri" w:cs="Calibri"/>
+                <w:color w:val="000000"/>
+              </w:rPr>
+              <w:t>Postoperative respiratory failure rate</w:t>
+            </w:r>
+          </w:p>
+        </w:tc>
+      </w:tr>
+      <w:tr>
+        <w:trPr>
+          <w:trHeight w:val="285"/>
+        </w:trPr>
+        <w:tc>
+          <w:tcPr>
+            <w:tcW w:w="1620" w:type="dxa"/>
+            <w:tcBorders>
+              <w:top w:val="nil"/>
+              <w:left w:val="nil"/>
+              <w:bottom w:val="nil"/>
+              <w:right w:val="nil"/>
+            </w:tcBorders>
+            <w:shd w:val="clear" w:color="auto" w:fill="auto"/>
+            <w:noWrap/>
+            <w:vAlign w:val="bottom"/>
+            <w:hideMark/>
+          </w:tcPr>
+          <w:p>
+            <w:pPr>
+              <w:spacing w:after="0" w:line="240" w:lineRule="auto"/>
+              <w:rPr>
+                <w:rFonts w:ascii="Calibri" w:eastAsia="Times New Roman" w:hAnsi="Calibri" w:cs="Calibri"/>
+                <w:color w:val="000000"/>
+              </w:rPr>
+            </w:pPr>
+            <w:r>
+              <w:rPr>
+                <w:rFonts w:ascii="Calibri" w:eastAsia="Times New Roman" w:hAnsi="Calibri" w:cs="Calibri"/>
+                <w:color w:val="000000"/>
+              </w:rPr>
+              <w:t>PSI_12</w:t>
+            </w:r>
+          </w:p>
+        </w:tc>
+        <w:tc>
+          <w:tcPr>
+            <w:tcW w:w="6700" w:type="dxa"/>
+            <w:tcBorders>
+              <w:top w:val="nil"/>
+              <w:left w:val="nil"/>
+              <w:bottom w:val="nil"/>
+              <w:right w:val="nil"/>
+            </w:tcBorders>
+            <w:shd w:val="clear" w:color="auto" w:fill="auto"/>
+            <w:noWrap/>
+            <w:vAlign w:val="bottom"/>
+            <w:hideMark/>
+          </w:tcPr>
+          <w:p>
+            <w:pPr>
+              <w:spacing w:after="0" w:line="240" w:lineRule="auto"/>
+              <w:rPr>
+                <w:rFonts w:ascii="Calibri" w:eastAsia="Times New Roman" w:hAnsi="Calibri" w:cs="Calibri"/>
+                <w:color w:val="000000"/>
+              </w:rPr>
+            </w:pPr>
+            <w:r>
+              <w:rPr>
+                <w:rFonts w:ascii="Calibri" w:eastAsia="Times New Roman" w:hAnsi="Calibri" w:cs="Calibri"/>
+                <w:color w:val="000000"/>
+              </w:rPr>
+              <w:t>Perioperative pulmonary embolism or deep vein thrombosis rate</w:t>
+            </w:r>
+          </w:p>
+        </w:tc>
+      </w:tr>
+      <w:tr>
+        <w:trPr>
+          <w:trHeight w:val="285"/>
+        </w:trPr>
+        <w:tc>
+          <w:tcPr>
+            <w:tcW w:w="1620" w:type="dxa"/>
+            <w:tcBorders>
+              <w:top w:val="nil"/>
+              <w:left w:val="nil"/>
+              <w:bottom w:val="nil"/>
+              <w:right w:val="nil"/>
+            </w:tcBorders>
+            <w:shd w:val="clear" w:color="auto" w:fill="auto"/>
+            <w:noWrap/>
+            <w:vAlign w:val="bottom"/>
+            <w:hideMark/>
+          </w:tcPr>
+          <w:p>
+            <w:pPr>
+              <w:spacing w:after="0" w:line="240" w:lineRule="auto"/>
+              <w:rPr>
+                <w:rFonts w:ascii="Calibri" w:eastAsia="Times New Roman" w:hAnsi="Calibri" w:cs="Calibri"/>
+                <w:color w:val="000000"/>
+              </w:rPr>
+            </w:pPr>
+            <w:r>
+              <w:rPr>
+                <w:rFonts w:ascii="Calibri" w:eastAsia="Times New Roman" w:hAnsi="Calibri" w:cs="Calibri"/>
+                <w:color w:val="000000"/>
+              </w:rPr>
+              <w:t>PSI_13</w:t>
+            </w:r>
+          </w:p>
+        </w:tc>
+        <w:tc>
+          <w:tcPr>
+            <w:tcW w:w="6700" w:type="dxa"/>
+            <w:tcBorders>
+              <w:top w:val="nil"/>
+              <w:left w:val="nil"/>
+              <w:bottom w:val="nil"/>
+              <w:right w:val="nil"/>
+            </w:tcBorders>
+            <w:shd w:val="clear" w:color="auto" w:fill="auto"/>
+            <w:noWrap/>
+            <w:vAlign w:val="bottom"/>
+            <w:hideMark/>
+          </w:tcPr>
+          <w:p>
+            <w:pPr>
+              <w:spacing w:after="0" w:line="240" w:lineRule="auto"/>
+              <w:rPr>
+                <w:rFonts w:ascii="Calibri" w:eastAsia="Times New Roman" w:hAnsi="Calibri" w:cs="Calibri"/>
+                <w:color w:val="000000"/>
+              </w:rPr>
+            </w:pPr>
+            <w:r>
+              <w:rPr>
+                <w:rFonts w:ascii="Calibri" w:eastAsia="Times New Roman" w:hAnsi="Calibri" w:cs="Calibri"/>
+                <w:color w:val="000000"/>
+              </w:rPr>
+              <w:t>Postoperative sepsis rate</w:t>
+            </w:r>
+          </w:p>
+        </w:tc>
+      </w:tr>
+      <w:tr>
+        <w:trPr>
+          <w:trHeight w:val="285"/>
+        </w:trPr>
+        <w:tc>
+          <w:tcPr>
+            <w:tcW w:w="1620" w:type="dxa"/>
+            <w:tcBorders>
+              <w:top w:val="nil"/>
+              <w:left w:val="nil"/>
+              <w:bottom w:val="nil"/>
+              <w:right w:val="nil"/>
+            </w:tcBorders>
+            <w:shd w:val="clear" w:color="auto" w:fill="auto"/>
+            <w:noWrap/>
+            <w:vAlign w:val="bottom"/>
+            <w:hideMark/>
+          </w:tcPr>
+          <w:p>
+            <w:pPr>
+              <w:spacing w:after="0" w:line="240" w:lineRule="auto"/>
+              <w:rPr>
+                <w:rFonts w:ascii="Calibri" w:eastAsia="Times New Roman" w:hAnsi="Calibri" w:cs="Calibri"/>
+                <w:color w:val="000000"/>
+              </w:rPr>
+            </w:pPr>
+            <w:r>
+              <w:rPr>
+                <w:rFonts w:ascii="Calibri" w:eastAsia="Times New Roman" w:hAnsi="Calibri" w:cs="Calibri"/>
+                <w:color w:val="000000"/>
+              </w:rPr>
+              <w:t>PSI_14</w:t>
+            </w:r>
+          </w:p>
+        </w:tc>
+        <w:tc>
+          <w:tcPr>
+            <w:tcW w:w="6700" w:type="dxa"/>
+            <w:tcBorders>
+              <w:top w:val="nil"/>
+              <w:left w:val="nil"/>
+              <w:bottom w:val="nil"/>
+              <w:right w:val="nil"/>
+            </w:tcBorders>
+            <w:shd w:val="clear" w:color="auto" w:fill="auto"/>
+            <w:noWrap/>
+            <w:vAlign w:val="bottom"/>
+            <w:hideMark/>
+          </w:tcPr>
+          <w:p>
+            <w:pPr>
+              <w:spacing w:after="0" w:line="240" w:lineRule="auto"/>
+              <w:rPr>
+                <w:rFonts w:ascii="Calibri" w:eastAsia="Times New Roman" w:hAnsi="Calibri" w:cs="Calibri"/>
+                <w:color w:val="000000"/>
+              </w:rPr>
+            </w:pPr>
+            <w:r>
+              <w:rPr>
+                <w:rFonts w:ascii="Calibri" w:eastAsia="Times New Roman" w:hAnsi="Calibri" w:cs="Calibri"/>
+                <w:color w:val="000000"/>
+              </w:rPr>
+              <w:t>Postoperative wound dehiscence rate</w:t>
+            </w:r>
+          </w:p>
+        </w:tc>
+      </w:tr>
+      <w:tr>
+        <w:trPr>
+          <w:trHeight w:val="285"/>
+        </w:trPr>
+        <w:tc>
+          <w:tcPr>
+            <w:tcW w:w="1620" w:type="dxa"/>
+            <w:tcBorders>
+              <w:top w:val="nil"/>
+              <w:left w:val="nil"/>
+              <w:bottom w:val="nil"/>
+              <w:right w:val="nil"/>
+            </w:tcBorders>
+            <w:shd w:val="clear" w:color="auto" w:fill="auto"/>
+            <w:noWrap/>
+            <w:vAlign w:val="bottom"/>
+            <w:hideMark/>
+          </w:tcPr>
+          <w:p>
+            <w:pPr>
+              <w:spacing w:after="0" w:line="240" w:lineRule="auto"/>
+              <w:rPr>
+                <w:rFonts w:ascii="Calibri" w:eastAsia="Times New Roman" w:hAnsi="Calibri" w:cs="Calibri"/>
+                <w:color w:val="000000"/>
+              </w:rPr>
+            </w:pPr>
+            <w:r>
+              <w:rPr>
+                <w:rFonts w:ascii="Calibri" w:eastAsia="Times New Roman" w:hAnsi="Calibri" w:cs="Calibri"/>
+                <w:color w:val="000000"/>
+              </w:rPr>
+              <w:t>PSI_15</w:t>
+            </w:r>
+          </w:p>
+        </w:tc>
+        <w:tc>
+          <w:tcPr>
+            <w:tcW w:w="6700" w:type="dxa"/>
+            <w:tcBorders>
+              <w:top w:val="nil"/>
+              <w:left w:val="nil"/>
+              <w:bottom w:val="nil"/>
+              <w:right w:val="nil"/>
+            </w:tcBorders>
+            <w:shd w:val="clear" w:color="auto" w:fill="auto"/>
+            <w:noWrap/>
+            <w:vAlign w:val="bottom"/>
+            <w:hideMark/>
+          </w:tcPr>
+          <w:p>
+            <w:pPr>
+              <w:spacing w:after="0" w:line="240" w:lineRule="auto"/>
+              <w:rPr>
+                <w:rFonts w:ascii="Calibri" w:eastAsia="Times New Roman" w:hAnsi="Calibri" w:cs="Calibri"/>
+                <w:color w:val="000000"/>
+              </w:rPr>
+            </w:pPr>
+            <w:r>
+              <w:rPr>
+                <w:rFonts w:ascii="Calibri" w:eastAsia="Times New Roman" w:hAnsi="Calibri" w:cs="Calibri"/>
+                <w:color w:val="000000"/>
+              </w:rPr>
+              <w:t>Abdominopelvic accidental puncture or laceration rate</w:t>
+            </w:r>
+          </w:p>
+        </w:tc>
+      </w:tr>
+      <w:tr>
+        <w:trPr>
+          <w:trHeight w:val="285"/>
+        </w:trPr>
+        <w:tc>
+          <w:tcPr>
+            <w:tcW w:w="1620" w:type="dxa"/>
+            <w:tcBorders>
+              <w:top w:val="nil"/>
+              <w:left w:val="nil"/>
+              <w:bottom w:val="nil"/>
+              <w:right w:val="nil"/>
+            </w:tcBorders>
+            <w:shd w:val="clear" w:color="auto" w:fill="auto"/>
+            <w:noWrap/>
+            <w:vAlign w:val="bottom"/>
+            <w:hideMark/>
+          </w:tcPr>
+          <w:p>
+            <w:pPr>
+              <w:spacing w:after="0" w:line="240" w:lineRule="auto"/>
+              <w:rPr>
+                <w:rFonts w:ascii="Calibri" w:eastAsia="Times New Roman" w:hAnsi="Calibri" w:cs="Calibri"/>
+                <w:color w:val="000000"/>
+              </w:rPr>
+            </w:pPr>
+            <w:r>
+              <w:rPr>
+                <w:rFonts w:ascii="Calibri" w:eastAsia="Times New Roman" w:hAnsi="Calibri" w:cs="Calibri"/>
+                <w:color w:val="000000"/>
+              </w:rPr>
+              <w:t>PSI_90</w:t>
+            </w:r>
+          </w:p>
+        </w:tc>
+        <w:tc>
+          <w:tcPr>
+            <w:tcW w:w="6700" w:type="dxa"/>
+            <w:tcBorders>
+              <w:top w:val="nil"/>
+              <w:left w:val="nil"/>
+              <w:bottom w:val="nil"/>
+              <w:right w:val="nil"/>
+            </w:tcBorders>
+            <w:shd w:val="clear" w:color="auto" w:fill="auto"/>
+            <w:noWrap/>
+            <w:vAlign w:val="bottom"/>
+            <w:hideMark/>
+          </w:tcPr>
+          <w:p>
+            <w:pPr>
+              <w:spacing w:after="0" w:line="240" w:lineRule="auto"/>
+              <w:rPr>
+                <w:rFonts w:ascii="Calibri" w:eastAsia="Times New Roman" w:hAnsi="Calibri" w:cs="Calibri"/>
+                <w:color w:val="000000"/>
+              </w:rPr>
+            </w:pPr>
+            <w:r>
+              <w:rPr>
+                <w:rFonts w:ascii="Calibri" w:eastAsia="Times New Roman" w:hAnsi="Calibri" w:cs="Calibri"/>
+                <w:color w:val="000000"/>
+              </w:rPr>
+              <w:t>CMS Medicare PSI 90: Patient safety and adverse events composite</w:t>
+            </w:r>
+          </w:p>
+        </w:tc>
+      </w:tr>
+    </w:tbl>
+    <w:p/>
     <w:p/>
     <w:p>
       <w:pPr>
@@ -631,6 +2005,11 @@
       </w:hyperlink>
     </w:p>
     <w:p>
+      <w:pPr>
+        <w:rPr>
+          <w:rStyle w:val="Hyperlink"/>
+        </w:rPr>
+      </w:pPr>
       <w:r>
         <w:rPr>
           <w:b/>
@@ -661,6 +2040,39 @@
           <w:bCs/>
         </w:rPr>
       </w:pPr>
+      <w:r>
+        <w:rPr>
+          <w:b/>
+          <w:bCs/>
+        </w:rPr>
+        <w:t xml:space="preserve">Background on </w:t>
+      </w:r>
+      <w:r>
+        <w:rPr>
+          <w:b/>
+          <w:bCs/>
+        </w:rPr>
+        <w:t>Hospital Quality and Death Measures</w:t>
+      </w:r>
+      <w:r>
+        <w:rPr>
+          <w:b/>
+          <w:bCs/>
+        </w:rPr>
+        <w:t xml:space="preserve">: </w:t>
+      </w:r>
+      <w:r>
+        <w:rPr>
+          <w:b/>
+          <w:bCs/>
+        </w:rPr>
+        <w:t xml:space="preserve"> </w:t>
+      </w:r>
+    </w:p>
+    <w:p>
+      <w:r>
+        <w:t xml:space="preserve"> &lt;Insert</w:t>
+      </w:r>
       <w:r>
         <w:t xml:space="preserve"> </w:t>
       </w:r>
@@ -900,11 +2312,41 @@
       </w:r>
     </w:p>
     <w:p>
-      <w:r>
-        <w:t xml:space="preserve">&lt;Insert </w:t>
-      </w:r>
-      <w:r>
-        <w:t>findings of EDA&gt;</w:t>
+      <w:pPr>
+        <w:rPr>
+          <w:b/>
+          <w:bCs/>
+        </w:rPr>
+      </w:pPr>
+      <w:r>
+        <w:rPr>
+          <w:b/>
+          <w:bCs/>
+        </w:rPr>
+        <w:t>Regional Variations</w:t>
+      </w:r>
+      <w:proofErr w:type="gramStart"/>
+      <w:r>
+        <w:rPr>
+          <w:b/>
+          <w:bCs/>
+        </w:rPr>
+        <w:t>:</w:t>
+      </w:r>
+      <w:r>
+        <w:rPr>
+          <w:b/>
+          <w:bCs/>
+        </w:rPr>
+        <w:t xml:space="preserve">  (</w:t>
+      </w:r>
+      <w:proofErr w:type="gramEnd"/>
+      <w:r>
+        <w:rPr>
+          <w:b/>
+          <w:bCs/>
+        </w:rPr>
+        <w:t>Nadia)</w:t>
       </w:r>
     </w:p>
     <w:p>
@@ -920,31 +2362,197 @@
     </w:p>
     <w:p>
       <w:r>
-        <w:t>Table of a</w:t>
-      </w:r>
-      <w:r>
-        <w:t xml:space="preserve">verage value for </w:t>
-      </w:r>
-      <w:proofErr w:type="spellStart"/>
-      <w:r>
-        <w:t>SdOH</w:t>
-      </w:r>
-      <w:proofErr w:type="spellEnd"/>
-      <w:r>
-        <w:t xml:space="preserve"> factor by STAR Rating Measure (1-5)</w:t>
-      </w:r>
-      <w:r>
-        <w:t>.</w:t>
+        <w:t>Overall Star Ratings by State</w:t>
+      </w:r>
+      <w:r>
+        <w:t xml:space="preserve">  </w:t>
       </w:r>
     </w:p>
     <w:p>
-      <w:r>
-        <w:t>Maybe a prop test result?</w:t>
+      <w:pPr>
+        <w:rPr>
+          <w:b/>
+          <w:bCs/>
+        </w:rPr>
+      </w:pPr>
+      <w:proofErr w:type="spellStart"/>
+      <w:r>
+        <w:rPr>
+          <w:b/>
+          <w:bCs/>
+        </w:rPr>
+        <w:lastRenderedPageBreak/>
+        <w:t>SdOH</w:t>
+      </w:r>
+      <w:proofErr w:type="spellEnd"/>
+      <w:r>
+        <w:rPr>
+          <w:b/>
+          <w:bCs/>
+        </w:rPr>
+        <w:t xml:space="preserve"> Variation</w:t>
+      </w:r>
+      <w:proofErr w:type="gramStart"/>
+      <w:r>
+        <w:rPr>
+          <w:b/>
+          <w:bCs/>
+        </w:rPr>
+        <w:t>:</w:t>
+      </w:r>
+      <w:r>
+        <w:rPr>
+          <w:b/>
+          <w:bCs/>
+        </w:rPr>
+        <w:t xml:space="preserve">  (</w:t>
+      </w:r>
+      <w:proofErr w:type="gramEnd"/>
+      <w:r>
+        <w:rPr>
+          <w:b/>
+          <w:bCs/>
+        </w:rPr>
+        <w:t>Max)</w:t>
       </w:r>
     </w:p>
     <w:p>
       <w:r>
+        <w:t>Table of a</w:t>
+      </w:r>
+      <w:r>
+        <w:t xml:space="preserve">verage value for </w:t>
+      </w:r>
+      <w:proofErr w:type="spellStart"/>
+      <w:r>
+        <w:t>SdOH</w:t>
+      </w:r>
+      <w:proofErr w:type="spellEnd"/>
+      <w:r>
+        <w:t xml:space="preserve"> factor by STAR Rating Measure (1-5)</w:t>
+      </w:r>
+      <w:r>
+        <w:t>.</w:t>
+      </w:r>
+    </w:p>
+    <w:p>
+      <w:r>
+        <w:t xml:space="preserve">Boxplot of </w:t>
+      </w:r>
+      <w:proofErr w:type="spellStart"/>
+      <w:r>
+        <w:t>SdoH</w:t>
+      </w:r>
+      <w:proofErr w:type="spellEnd"/>
+      <w:r>
+        <w:t xml:space="preserve"> factors by Star Rating Measure – Ranges of variables and outliers</w:t>
+      </w:r>
+    </w:p>
+    <w:p>
+      <w:r>
+        <w:t xml:space="preserve">Maybe a prop test </w:t>
+      </w:r>
+      <w:r>
+        <w:t xml:space="preserve">/contingency table </w:t>
+      </w:r>
+      <w:r>
+        <w:t>result?</w:t>
+      </w:r>
+    </w:p>
+    <w:p>
+      <w:pPr>
+        <w:rPr>
+          <w:b/>
+          <w:bCs/>
+        </w:rPr>
+      </w:pPr>
+      <w:r>
+        <w:rPr>
+          <w:b/>
+          <w:bCs/>
+        </w:rPr>
+        <w:t>Facility Type Variation:</w:t>
+      </w:r>
+      <w:r>
+        <w:rPr>
+          <w:b/>
+          <w:bCs/>
+        </w:rPr>
+        <w:t xml:space="preserve"> (Imran)</w:t>
+      </w:r>
+    </w:p>
+    <w:p>
+      <w:r>
         <w:t>Average STAR Rating Measure for STC (Acute) vs. (CAH) – See if there is a difference.</w:t>
+      </w:r>
+    </w:p>
+    <w:p>
+      <w:r>
+        <w:t xml:space="preserve">Average STAR Rating Measure for STC </w:t>
+      </w:r>
+      <w:r>
+        <w:t>for Pro</w:t>
+      </w:r>
+      <w:r>
+        <w:t>fit, non-Profit</w:t>
+      </w:r>
+      <w:r>
+        <w:t xml:space="preserve"> – See if there is a difference.</w:t>
+      </w:r>
+    </w:p>
+    <w:p>
+      <w:pPr>
+        <w:rPr>
+          <w:b/>
+          <w:bCs/>
+        </w:rPr>
+      </w:pPr>
+      <w:r>
+        <w:rPr>
+          <w:b/>
+          <w:bCs/>
+        </w:rPr>
+        <w:t>Quality Measures by STAR Ratings</w:t>
+      </w:r>
+      <w:r>
+        <w:rPr>
+          <w:b/>
+          <w:bCs/>
+        </w:rPr>
+        <w:t>:</w:t>
+      </w:r>
+      <w:r>
+        <w:rPr>
+          <w:b/>
+          <w:bCs/>
+        </w:rPr>
+        <w:t xml:space="preserve"> (Erin to take this one)</w:t>
+      </w:r>
+    </w:p>
+    <w:p>
+      <w:r>
+        <w:t>Continuous</w:t>
+      </w:r>
+      <w:r>
+        <w:t xml:space="preserve"> Qu</w:t>
+      </w:r>
+      <w:r>
+        <w:t xml:space="preserve">ality Measures, look at </w:t>
+      </w:r>
+      <w:proofErr w:type="gramStart"/>
+      <w:r>
+        <w:t>histogram</w:t>
+      </w:r>
+      <w:proofErr w:type="gramEnd"/>
+      <w:r>
+        <w:t xml:space="preserve"> to see if they are normal or not. </w:t>
+      </w:r>
+      <w:r>
+        <w:br/>
+        <w:t xml:space="preserve">Mean Quality Measure by </w:t>
+      </w:r>
+      <w:r>
+        <w:t>Star Rating Measure – is there a difference for the measures for hospitals of similar quality measures.</w:t>
       </w:r>
     </w:p>
     <w:p>
@@ -1114,7 +2722,6 @@
           <w:sz w:val="24"/>
           <w:szCs w:val="24"/>
         </w:rPr>
-        <w:lastRenderedPageBreak/>
         <w:br w:type="page"/>
       </w:r>
     </w:p>
@@ -1497,17 +3104,15 @@
               </w:rPr>
               <w:t xml:space="preserve"> can be used to link across CMS data sets. Unique to a </w:t>
             </w:r>
-            <w:proofErr w:type="spellStart"/>
-            <w:r>
-              <w:rPr>
-                <w:rFonts w:ascii="Calibri" w:eastAsia="Times New Roman" w:hAnsi="Calibri" w:cs="Calibri"/>
-                <w:color w:val="000000"/>
-                <w:sz w:val="20"/>
-                <w:szCs w:val="20"/>
-              </w:rPr>
-              <w:t>hosptial</w:t>
-            </w:r>
-            <w:proofErr w:type="spellEnd"/>
+            <w:r>
+              <w:rPr>
+                <w:rFonts w:ascii="Calibri" w:eastAsia="Times New Roman" w:hAnsi="Calibri" w:cs="Calibri"/>
+                <w:color w:val="000000"/>
+                <w:sz w:val="20"/>
+                <w:szCs w:val="20"/>
+              </w:rPr>
+              <w:t>hospital</w:t>
+            </w:r>
           </w:p>
         </w:tc>
         <w:tc>
@@ -2381,27 +3986,7 @@
                 <w:sz w:val="20"/>
                 <w:szCs w:val="20"/>
               </w:rPr>
-              <w:t xml:space="preserve">Various types of government owned, privately </w:t>
-            </w:r>
-            <w:proofErr w:type="gramStart"/>
-            <w:r>
-              <w:rPr>
-                <w:rFonts w:ascii="Calibri" w:eastAsia="Times New Roman" w:hAnsi="Calibri" w:cs="Calibri"/>
-                <w:color w:val="000000"/>
-                <w:sz w:val="20"/>
-                <w:szCs w:val="20"/>
-              </w:rPr>
-              <w:t>held</w:t>
-            </w:r>
-            <w:proofErr w:type="gramEnd"/>
-            <w:r>
-              <w:rPr>
-                <w:rFonts w:ascii="Calibri" w:eastAsia="Times New Roman" w:hAnsi="Calibri" w:cs="Calibri"/>
-                <w:color w:val="000000"/>
-                <w:sz w:val="20"/>
-                <w:szCs w:val="20"/>
-              </w:rPr>
-              <w:t xml:space="preserve"> and non-profit </w:t>
+              <w:t xml:space="preserve">Various types of government owned, privately held and non-profit </w:t>
             </w:r>
             <w:r>
               <w:rPr>
@@ -2524,27 +4109,7 @@
                 <w:sz w:val="20"/>
                 <w:szCs w:val="20"/>
               </w:rPr>
-              <w:t xml:space="preserve">A </w:t>
-            </w:r>
-            <w:proofErr w:type="gramStart"/>
-            <w:r>
-              <w:rPr>
-                <w:rFonts w:ascii="Calibri" w:eastAsia="Times New Roman" w:hAnsi="Calibri" w:cs="Calibri"/>
-                <w:color w:val="000000"/>
-                <w:sz w:val="20"/>
-                <w:szCs w:val="20"/>
-              </w:rPr>
-              <w:t>five point</w:t>
-            </w:r>
-            <w:proofErr w:type="gramEnd"/>
-            <w:r>
-              <w:rPr>
-                <w:rFonts w:ascii="Calibri" w:eastAsia="Times New Roman" w:hAnsi="Calibri" w:cs="Calibri"/>
-                <w:color w:val="000000"/>
-                <w:sz w:val="20"/>
-                <w:szCs w:val="20"/>
-              </w:rPr>
-              <w:t xml:space="preserve"> scale based on a composite of measures, including mortality, safety, readmission, patient experience, and timely &amp; effective care.   5 is best, 1 is lowest rating.  Value not available for all providers.</w:t>
+              <w:t>A five point scale based on a composite of measures, including mortality, safety, readmission, patient experience, and timely &amp; effective care.   5 is best, 1 is lowest rating.  Value not available for all providers.</w:t>
             </w:r>
           </w:p>
         </w:tc>

</xml_diff>